<commit_message>
Merging Changes from Bluenose
</commit_message>
<xml_diff>
--- a/Farrag Assignment.docx
+++ b/Farrag Assignment.docx
@@ -96,7 +96,247 @@
     </w:p>
     <w:p>
       <w:r>
-        <w:t xml:space="preserve">        c) </w:t>
+        <w:t xml:space="preserve">        </w:t>
+      </w:r>
+      <w:proofErr w:type="gramStart"/>
+      <w:r>
+        <w:t xml:space="preserve">c) </w:t>
+      </w:r>
+      <w:r>
+        <w:t xml:space="preserve"> P</w:t>
+      </w:r>
+      <w:proofErr w:type="gramEnd"/>
+      <w:r>
+        <w:t xml:space="preserve"> product Q = {(a1 b1 1 2 d2),(a1 b1 1 3 d3),(a2 b2 2 </w:t>
+      </w:r>
+      <w:proofErr w:type="spellStart"/>
+      <w:r>
+        <w:t>2</w:t>
+      </w:r>
+      <w:proofErr w:type="spellEnd"/>
+      <w:r>
+        <w:t xml:space="preserve"> d2),(a2 b2 2 3 d3)}</w:t>
+      </w:r>
+    </w:p>
+    <w:p>
+      <w:r>
+        <w:tab/>
+        <w:t xml:space="preserve">P join Q = </w:t>
+      </w:r>
+      <w:proofErr w:type="gramStart"/>
+      <w:r>
+        <w:t>{ (</w:t>
+      </w:r>
+      <w:proofErr w:type="gramEnd"/>
+      <w:r>
+        <w:t>a2 b2 2 d2) }</w:t>
+      </w:r>
+    </w:p>
+    <w:p>
+      <w:r>
+        <w:t xml:space="preserve">         </w:t>
+      </w:r>
+      <w:proofErr w:type="gramStart"/>
+      <w:r>
+        <w:t>d)  selection</w:t>
+      </w:r>
+      <w:proofErr w:type="gramEnd"/>
+      <w:r>
+        <w:t xml:space="preserve"> (c!=1) from P = {(a2 b2 2)}</w:t>
+      </w:r>
+    </w:p>
+    <w:p>
+      <w:r>
+        <w:t xml:space="preserve">         </w:t>
+      </w:r>
+      <w:proofErr w:type="gramStart"/>
+      <w:r>
+        <w:t>e)  selection</w:t>
+      </w:r>
+      <w:proofErr w:type="gramEnd"/>
+      <w:r>
+        <w:t xml:space="preserve"> (c=3) from P = {}  // empty set</w:t>
+      </w:r>
+    </w:p>
+    <w:p>
+      <w:r>
+        <w:t xml:space="preserve">         f) R intersection S = R – </w:t>
+      </w:r>
+      <w:proofErr w:type="gramStart"/>
+      <w:r>
+        <w:t>( R</w:t>
+      </w:r>
+      <w:proofErr w:type="gramEnd"/>
+      <w:r>
+        <w:t xml:space="preserve"> – S) </w:t>
+      </w:r>
+    </w:p>
+    <w:p>
+      <w:r>
+        <w:tab/>
+      </w:r>
+      <w:r>
+        <w:tab/>
+      </w:r>
+      <w:proofErr w:type="gramStart"/>
+      <w:r>
+        <w:t>because</w:t>
+      </w:r>
+      <w:proofErr w:type="gramEnd"/>
+      <w:r>
+        <w:t xml:space="preserve"> (R-S) are the differences between R and S, and when we remove them from R we are left with the similarities. </w:t>
+      </w:r>
+    </w:p>
+    <w:p/>
+    <w:p>
+      <w:proofErr w:type="gramStart"/>
+      <w:r>
+        <w:t>Q2 )</w:t>
+      </w:r>
+      <w:proofErr w:type="gramEnd"/>
+    </w:p>
+    <w:p>
+      <w:pPr>
+        <w:pStyle w:val="ListParagraph"/>
+        <w:numPr>
+          <w:ilvl w:val="0"/>
+          <w:numId w:val="2"/>
+        </w:numPr>
+      </w:pPr>
+      <w:r>
+        <w:t xml:space="preserve">R1 join R2 = R1 intersect </w:t>
+      </w:r>
+      <w:proofErr w:type="gramStart"/>
+      <w:r>
+        <w:t>R2 :</w:t>
+      </w:r>
+      <w:proofErr w:type="gramEnd"/>
+      <w:r>
+        <w:t xml:space="preserve"> when R1=R2 or when R2 and R1 share no common attributes</w:t>
+      </w:r>
+    </w:p>
+    <w:p>
+      <w:pPr>
+        <w:pStyle w:val="ListParagraph"/>
+        <w:numPr>
+          <w:ilvl w:val="0"/>
+          <w:numId w:val="2"/>
+        </w:numPr>
+      </w:pPr>
+      <w:r>
+        <w:t xml:space="preserve">R1 join R2 = R1 product </w:t>
+      </w:r>
+      <w:proofErr w:type="gramStart"/>
+      <w:r>
+        <w:t>R2 :</w:t>
+      </w:r>
+      <w:proofErr w:type="gramEnd"/>
+      <w:r>
+        <w:t xml:space="preserve"> in no situations I can think of.</w:t>
+      </w:r>
+    </w:p>
+    <w:p>
+      <w:pPr>
+        <w:pStyle w:val="ListParagraph"/>
+        <w:numPr>
+          <w:ilvl w:val="0"/>
+          <w:numId w:val="2"/>
+        </w:numPr>
+      </w:pPr>
+      <w:r>
+        <w:t xml:space="preserve">R1 </w:t>
+      </w:r>
+      <w:r>
+        <w:t xml:space="preserve">projected over </w:t>
+      </w:r>
+      <w:proofErr w:type="gramStart"/>
+      <w:r>
+        <w:t>A  produces</w:t>
+      </w:r>
+      <w:proofErr w:type="gramEnd"/>
+      <w:r>
+        <w:t xml:space="preserve"> |R1| attributes when all elements in A are unique</w:t>
+      </w:r>
+    </w:p>
+    <w:p>
+      <w:proofErr w:type="gramStart"/>
+      <w:r>
+        <w:t>Q3 )</w:t>
+      </w:r>
+      <w:proofErr w:type="gramEnd"/>
+    </w:p>
+    <w:p>
+      <w:pPr>
+        <w:pStyle w:val="ListParagraph"/>
+        <w:numPr>
+          <w:ilvl w:val="0"/>
+          <w:numId w:val="3"/>
+        </w:numPr>
+      </w:pPr>
+      <w:proofErr w:type="gramStart"/>
+      <w:r>
+        <w:t>project</w:t>
+      </w:r>
+      <w:proofErr w:type="gramEnd"/>
+      <w:r>
+        <w:t>_(S)(select_(P=’Dan’) from (Teaches Join Enrolls)</w:t>
+      </w:r>
+    </w:p>
+    <w:p>
+      <w:pPr>
+        <w:pStyle w:val="ListParagraph"/>
+        <w:numPr>
+          <w:ilvl w:val="0"/>
+          <w:numId w:val="3"/>
+        </w:numPr>
+      </w:pPr>
+      <w:proofErr w:type="gramStart"/>
+      <w:r>
+        <w:t>project</w:t>
+      </w:r>
+      <w:proofErr w:type="gramEnd"/>
+      <w:r>
+        <w:t>_(S)(Enrolls Join Likes)</w:t>
+      </w:r>
+    </w:p>
+    <w:p>
+      <w:pPr>
+        <w:pStyle w:val="ListParagraph"/>
+        <w:numPr>
+          <w:ilvl w:val="0"/>
+          <w:numId w:val="3"/>
+        </w:numPr>
+      </w:pPr>
+      <w:proofErr w:type="gramStart"/>
+      <w:r>
+        <w:t>project</w:t>
+      </w:r>
+      <w:proofErr w:type="gramEnd"/>
+      <w:r>
+        <w:t>_(S)()</w:t>
+      </w:r>
+    </w:p>
+    <w:p>
+      <w:pPr>
+        <w:pStyle w:val="ListParagraph"/>
+        <w:numPr>
+          <w:ilvl w:val="0"/>
+          <w:numId w:val="3"/>
+        </w:numPr>
+      </w:pPr>
+      <w:proofErr w:type="gramStart"/>
+      <w:r>
+        <w:t>project</w:t>
+      </w:r>
+      <w:proofErr w:type="gramEnd"/>
+      <w:r>
+        <w:t>_(S)()</w:t>
+      </w:r>
+    </w:p>
+    <w:p/>
+    <w:p>
+      <w:r>
+        <w:t xml:space="preserve"> </w:t>
       </w:r>
     </w:p>
     <w:p>
@@ -115,6 +355,184 @@
 <file path=word/numbering.xml><?xml version="1.0" encoding="utf-8"?>
 <w:numbering xmlns:mo="http://schemas.microsoft.com/office/mac/office/2008/main" xmlns:ve="http://schemas.openxmlformats.org/markup-compatibility/2006" xmlns:mv="urn:schemas-microsoft-com:mac:vml" xmlns:o="urn:schemas-microsoft-com:office:office" xmlns:r="http://schemas.openxmlformats.org/officeDocument/2006/relationships" xmlns:m="http://schemas.openxmlformats.org/officeDocument/2006/math" xmlns:v="urn:schemas-microsoft-com:vml" xmlns:wp="http://schemas.openxmlformats.org/drawingml/2006/wordprocessingDrawing" xmlns:w10="urn:schemas-microsoft-com:office:word" xmlns:w="http://schemas.openxmlformats.org/wordprocessingml/2006/main" xmlns:wne="http://schemas.microsoft.com/office/word/2006/wordml">
   <w:abstractNum w:abstractNumId="0">
+    <w:nsid w:val="067310E0"/>
+    <w:multiLevelType w:val="hybridMultilevel"/>
+    <w:tmpl w:val="2B22279A"/>
+    <w:lvl w:ilvl="0" w:tplc="44E68F62">
+      <w:start w:val="1"/>
+      <w:numFmt w:val="lowerLetter"/>
+      <w:lvlText w:val="%1)"/>
+      <w:lvlJc w:val="left"/>
+      <w:pPr>
+        <w:ind w:left="1080" w:hanging="360"/>
+      </w:pPr>
+      <w:rPr>
+        <w:rFonts w:hint="default"/>
+      </w:rPr>
+    </w:lvl>
+    <w:lvl w:ilvl="1" w:tplc="04090019" w:tentative="1">
+      <w:start w:val="1"/>
+      <w:numFmt w:val="lowerLetter"/>
+      <w:lvlText w:val="%2."/>
+      <w:lvlJc w:val="left"/>
+      <w:pPr>
+        <w:ind w:left="1800" w:hanging="360"/>
+      </w:pPr>
+    </w:lvl>
+    <w:lvl w:ilvl="2" w:tplc="0409001B" w:tentative="1">
+      <w:start w:val="1"/>
+      <w:numFmt w:val="lowerRoman"/>
+      <w:lvlText w:val="%3."/>
+      <w:lvlJc w:val="right"/>
+      <w:pPr>
+        <w:ind w:left="2520" w:hanging="180"/>
+      </w:pPr>
+    </w:lvl>
+    <w:lvl w:ilvl="3" w:tplc="0409000F" w:tentative="1">
+      <w:start w:val="1"/>
+      <w:numFmt w:val="decimal"/>
+      <w:lvlText w:val="%4."/>
+      <w:lvlJc w:val="left"/>
+      <w:pPr>
+        <w:ind w:left="3240" w:hanging="360"/>
+      </w:pPr>
+    </w:lvl>
+    <w:lvl w:ilvl="4" w:tplc="04090019" w:tentative="1">
+      <w:start w:val="1"/>
+      <w:numFmt w:val="lowerLetter"/>
+      <w:lvlText w:val="%5."/>
+      <w:lvlJc w:val="left"/>
+      <w:pPr>
+        <w:ind w:left="3960" w:hanging="360"/>
+      </w:pPr>
+    </w:lvl>
+    <w:lvl w:ilvl="5" w:tplc="0409001B" w:tentative="1">
+      <w:start w:val="1"/>
+      <w:numFmt w:val="lowerRoman"/>
+      <w:lvlText w:val="%6."/>
+      <w:lvlJc w:val="right"/>
+      <w:pPr>
+        <w:ind w:left="4680" w:hanging="180"/>
+      </w:pPr>
+    </w:lvl>
+    <w:lvl w:ilvl="6" w:tplc="0409000F" w:tentative="1">
+      <w:start w:val="1"/>
+      <w:numFmt w:val="decimal"/>
+      <w:lvlText w:val="%7."/>
+      <w:lvlJc w:val="left"/>
+      <w:pPr>
+        <w:ind w:left="5400" w:hanging="360"/>
+      </w:pPr>
+    </w:lvl>
+    <w:lvl w:ilvl="7" w:tplc="04090019" w:tentative="1">
+      <w:start w:val="1"/>
+      <w:numFmt w:val="lowerLetter"/>
+      <w:lvlText w:val="%8."/>
+      <w:lvlJc w:val="left"/>
+      <w:pPr>
+        <w:ind w:left="6120" w:hanging="360"/>
+      </w:pPr>
+    </w:lvl>
+    <w:lvl w:ilvl="8" w:tplc="0409001B" w:tentative="1">
+      <w:start w:val="1"/>
+      <w:numFmt w:val="lowerRoman"/>
+      <w:lvlText w:val="%9."/>
+      <w:lvlJc w:val="right"/>
+      <w:pPr>
+        <w:ind w:left="6840" w:hanging="180"/>
+      </w:pPr>
+    </w:lvl>
+  </w:abstractNum>
+  <w:abstractNum w:abstractNumId="1">
+    <w:nsid w:val="481E5BA6"/>
+    <w:multiLevelType w:val="hybridMultilevel"/>
+    <w:tmpl w:val="D3AE5154"/>
+    <w:lvl w:ilvl="0" w:tplc="8C2C105A">
+      <w:start w:val="1"/>
+      <w:numFmt w:val="lowerLetter"/>
+      <w:lvlText w:val="%1)"/>
+      <w:lvlJc w:val="left"/>
+      <w:pPr>
+        <w:ind w:left="1080" w:hanging="360"/>
+      </w:pPr>
+      <w:rPr>
+        <w:rFonts w:hint="default"/>
+      </w:rPr>
+    </w:lvl>
+    <w:lvl w:ilvl="1" w:tplc="04090019" w:tentative="1">
+      <w:start w:val="1"/>
+      <w:numFmt w:val="lowerLetter"/>
+      <w:lvlText w:val="%2."/>
+      <w:lvlJc w:val="left"/>
+      <w:pPr>
+        <w:ind w:left="1800" w:hanging="360"/>
+      </w:pPr>
+    </w:lvl>
+    <w:lvl w:ilvl="2" w:tplc="0409001B" w:tentative="1">
+      <w:start w:val="1"/>
+      <w:numFmt w:val="lowerRoman"/>
+      <w:lvlText w:val="%3."/>
+      <w:lvlJc w:val="right"/>
+      <w:pPr>
+        <w:ind w:left="2520" w:hanging="180"/>
+      </w:pPr>
+    </w:lvl>
+    <w:lvl w:ilvl="3" w:tplc="0409000F" w:tentative="1">
+      <w:start w:val="1"/>
+      <w:numFmt w:val="decimal"/>
+      <w:lvlText w:val="%4."/>
+      <w:lvlJc w:val="left"/>
+      <w:pPr>
+        <w:ind w:left="3240" w:hanging="360"/>
+      </w:pPr>
+    </w:lvl>
+    <w:lvl w:ilvl="4" w:tplc="04090019" w:tentative="1">
+      <w:start w:val="1"/>
+      <w:numFmt w:val="lowerLetter"/>
+      <w:lvlText w:val="%5."/>
+      <w:lvlJc w:val="left"/>
+      <w:pPr>
+        <w:ind w:left="3960" w:hanging="360"/>
+      </w:pPr>
+    </w:lvl>
+    <w:lvl w:ilvl="5" w:tplc="0409001B" w:tentative="1">
+      <w:start w:val="1"/>
+      <w:numFmt w:val="lowerRoman"/>
+      <w:lvlText w:val="%6."/>
+      <w:lvlJc w:val="right"/>
+      <w:pPr>
+        <w:ind w:left="4680" w:hanging="180"/>
+      </w:pPr>
+    </w:lvl>
+    <w:lvl w:ilvl="6" w:tplc="0409000F" w:tentative="1">
+      <w:start w:val="1"/>
+      <w:numFmt w:val="decimal"/>
+      <w:lvlText w:val="%7."/>
+      <w:lvlJc w:val="left"/>
+      <w:pPr>
+        <w:ind w:left="5400" w:hanging="360"/>
+      </w:pPr>
+    </w:lvl>
+    <w:lvl w:ilvl="7" w:tplc="04090019" w:tentative="1">
+      <w:start w:val="1"/>
+      <w:numFmt w:val="lowerLetter"/>
+      <w:lvlText w:val="%8."/>
+      <w:lvlJc w:val="left"/>
+      <w:pPr>
+        <w:ind w:left="6120" w:hanging="360"/>
+      </w:pPr>
+    </w:lvl>
+    <w:lvl w:ilvl="8" w:tplc="0409001B" w:tentative="1">
+      <w:start w:val="1"/>
+      <w:numFmt w:val="lowerRoman"/>
+      <w:lvlText w:val="%9."/>
+      <w:lvlJc w:val="right"/>
+      <w:pPr>
+        <w:ind w:left="6840" w:hanging="180"/>
+      </w:pPr>
+    </w:lvl>
+  </w:abstractNum>
+  <w:abstractNum w:abstractNumId="2">
     <w:nsid w:val="5AD56C2F"/>
     <w:multiLevelType w:val="hybridMultilevel"/>
     <w:tmpl w:val="A7F29A66"/>
@@ -204,6 +622,12 @@
     </w:lvl>
   </w:abstractNum>
   <w:num w:numId="1">
+    <w:abstractNumId w:val="2"/>
+  </w:num>
+  <w:num w:numId="2">
+    <w:abstractNumId w:val="1"/>
+  </w:num>
+  <w:num w:numId="3">
     <w:abstractNumId w:val="0"/>
   </w:num>
 </w:numbering>

</xml_diff>